<commit_message>
changing out docs to include alternate method finding variance
</commit_message>
<xml_diff>
--- a/HW_02_Kurchenko_Anna_dir/HW_02_Kurchenko_Anna.docx
+++ b/HW_02_Kurchenko_Anna_dir/HW_02_Kurchenko_Anna.docx
@@ -83,7 +83,7 @@
           <wp:inline distB="114300" distT="114300" distL="114300" distR="114300">
             <wp:extent cx="5943600" cy="3035300"/>
             <wp:effectExtent b="0" l="0" r="0" t="0"/>
-            <wp:docPr id="1" name="image1.png"/>
+            <wp:docPr id="2" name="image1.png"/>
             <a:graphic>
               <a:graphicData uri="http://schemas.openxmlformats.org/drawingml/2006/picture">
                 <pic:pic>
@@ -592,17 +592,29 @@
         <w:rPr/>
       </w:pPr>
       <w:r>
+        <w:rPr>
+          <w:rtl w:val="0"/>
+        </w:rPr>
+        <w:tab/>
+        <w:t xml:space="preserve">I had 2 approaches to finding the mixed variance and I am really not sure which is right. This is approach 1: using otsu’s method: </w:t>
+      </w:r>
+    </w:p>
+    <w:p>
+      <w:pPr>
+        <w:rPr/>
+      </w:pPr>
+      <w:r>
         <w:rPr/>
         <w:drawing>
           <wp:inline distB="114300" distT="114300" distL="114300" distR="114300">
             <wp:extent cx="5943600" cy="4267200"/>
             <wp:effectExtent b="0" l="0" r="0" t="0"/>
-            <wp:docPr id="2" name="image2.png"/>
+            <wp:docPr id="3" name="image3.png"/>
             <a:graphic>
               <a:graphicData uri="http://schemas.openxmlformats.org/drawingml/2006/picture">
                 <pic:pic>
                   <pic:nvPicPr>
-                    <pic:cNvPr id="0" name="image2.png"/>
+                    <pic:cNvPr id="0" name="image3.png"/>
                     <pic:cNvPicPr preferRelativeResize="0"/>
                   </pic:nvPicPr>
                   <pic:blipFill>
@@ -630,6 +642,84 @@
         <w:rPr>
           <w:rtl w:val="0"/>
         </w:rPr>
+      </w:r>
+    </w:p>
+    <w:p>
+      <w:pPr>
+        <w:rPr/>
+      </w:pPr>
+      <w:r>
+        <w:rPr>
+          <w:rtl w:val="0"/>
+        </w:rPr>
+        <w:t xml:space="preserve">And this is approach 2, finding the mixed variance at the same time as TPR, FAR: </w:t>
+      </w:r>
+    </w:p>
+    <w:p>
+      <w:pPr>
+        <w:rPr/>
+      </w:pPr>
+      <w:r>
+        <w:rPr/>
+        <w:drawing>
+          <wp:inline distB="114300" distT="114300" distL="114300" distR="114300">
+            <wp:extent cx="5943600" cy="4635500"/>
+            <wp:effectExtent b="0" l="0" r="0" t="0"/>
+            <wp:docPr id="1" name="image2.png"/>
+            <a:graphic>
+              <a:graphicData uri="http://schemas.openxmlformats.org/drawingml/2006/picture">
+                <pic:pic>
+                  <pic:nvPicPr>
+                    <pic:cNvPr id="0" name="image2.png"/>
+                    <pic:cNvPicPr preferRelativeResize="0"/>
+                  </pic:nvPicPr>
+                  <pic:blipFill>
+                    <a:blip r:embed="rId8"/>
+                    <a:srcRect b="0" l="0" r="0" t="0"/>
+                    <a:stretch>
+                      <a:fillRect/>
+                    </a:stretch>
+                  </pic:blipFill>
+                  <pic:spPr>
+                    <a:xfrm>
+                      <a:off x="0" y="0"/>
+                      <a:ext cx="5943600" cy="4635500"/>
+                    </a:xfrm>
+                    <a:prstGeom prst="rect"/>
+                    <a:ln/>
+                  </pic:spPr>
+                </pic:pic>
+              </a:graphicData>
+            </a:graphic>
+          </wp:inline>
+        </w:drawing>
+      </w:r>
+      <w:r>
+        <w:rPr>
+          <w:rtl w:val="0"/>
+        </w:rPr>
+      </w:r>
+    </w:p>
+    <w:p>
+      <w:pPr>
+        <w:rPr/>
+      </w:pPr>
+      <w:r>
+        <w:rPr>
+          <w:rtl w:val="0"/>
+        </w:rPr>
+      </w:r>
+    </w:p>
+    <w:p>
+      <w:pPr>
+        <w:ind w:firstLine="720"/>
+        <w:rPr/>
+      </w:pPr>
+      <w:r>
+        <w:rPr>
+          <w:rtl w:val="0"/>
+        </w:rPr>
+        <w:t xml:space="preserve">I’m going to assume that approach 1 with otsu’s is correct, but I did see in the discord that many other students also had the results from approach 2 that placed mixed variance = ideal point. </w:t>
       </w:r>
     </w:p>
     <w:p>

</xml_diff>